<commit_message>
LBW, trimester effect: table
</commit_message>
<xml_diff>
--- a/output/tables_for_paper/suppl_material/LBW_trim_all_crises_gt.docx
+++ b/output/tables_for_paper/suppl_material/LBW_trim_all_crises_gt.docx
@@ -345,7 +345,6 @@
               <w:start w:val="single" w:space="0" w:color="D3D3D3"/>
               <w:end w:val="single" w:space="0" w:color="D3D3D3"/>
             </w:tcBorders>
-            <w:shd w:val="clear" w:color="auto" w:fill="D6D6D6"/>
           </w:tcPr>
           <w:p>
             <w:pPr>
@@ -370,7 +369,6 @@
               <w:start w:val="single" w:space="0" w:color="D3D3D3"/>
               <w:end w:val="single" w:space="0" w:color="D3D3D3"/>
             </w:tcBorders>
-            <w:shd w:val="clear" w:color="auto" w:fill="D6D6D6"/>
           </w:tcPr>
           <w:p>
             <w:pPr>
@@ -395,7 +393,6 @@
               <w:start w:val="single" w:space="0" w:color="D3D3D3"/>
               <w:end w:val="single" w:space="0" w:color="D3D3D3"/>
             </w:tcBorders>
-            <w:shd w:val="clear" w:color="auto" w:fill="D6D6D6"/>
           </w:tcPr>
           <w:p>
             <w:pPr>
@@ -420,7 +417,6 @@
               <w:start w:val="single" w:space="0" w:color="D3D3D3"/>
               <w:end w:val="single" w:space="0" w:color="D3D3D3"/>
             </w:tcBorders>
-            <w:shd w:val="clear" w:color="auto" w:fill="D6D6D6"/>
           </w:tcPr>
           <w:p>
             <w:pPr>
@@ -445,7 +441,6 @@
               <w:start w:val="single" w:space="0" w:color="D3D3D3"/>
               <w:end w:val="single" w:space="0" w:color="D3D3D3"/>
             </w:tcBorders>
-            <w:shd w:val="clear" w:color="auto" w:fill="D6D6D6"/>
           </w:tcPr>
           <w:p>
             <w:pPr>
@@ -499,7 +494,6 @@
               <w:start w:val="single" w:space="0" w:color="D3D3D3"/>
               <w:end w:val="single" w:space="0" w:color="D3D3D3"/>
             </w:tcBorders>
-            <w:shd w:val="clear" w:color="auto" w:fill="D6D6D6"/>
           </w:tcPr>
           <w:p>
             <w:pPr>
@@ -512,19 +506,18 @@
                 <w:rFonts w:ascii="Calibri" w:hAnsi="Calibri"/>
                 <w:sz w:val="20"/>
               </w:rPr>
-              <w:t xml:space="default">Flu</w:t>
-            </w:r>
-          </w:p>
-        </w:tc>
-        <w:tc>
-          <w:tcPr>
-            <w:tcBorders>
-              <w:top w:val="single" w:space="0" w:color="D3D3D3"/>
-              <w:bottom w:val="single" w:space="0" w:color="D3D3D3"/>
-              <w:start w:val="single" w:space="0" w:color="D3D3D3"/>
-              <w:end w:val="single" w:space="0" w:color="D3D3D3"/>
-            </w:tcBorders>
-            <w:shd w:val="clear" w:color="auto" w:fill="D6D6D6"/>
+              <w:t xml:space="default">Great Recession</w:t>
+            </w:r>
+          </w:p>
+        </w:tc>
+        <w:tc>
+          <w:tcPr>
+            <w:tcBorders>
+              <w:top w:val="single" w:space="0" w:color="D3D3D3"/>
+              <w:bottom w:val="single" w:space="0" w:color="D3D3D3"/>
+              <w:start w:val="single" w:space="0" w:color="D3D3D3"/>
+              <w:end w:val="single" w:space="0" w:color="D3D3D3"/>
+            </w:tcBorders>
           </w:tcPr>
           <w:p>
             <w:pPr>
@@ -549,7 +542,6 @@
               <w:start w:val="single" w:space="0" w:color="D3D3D3"/>
               <w:end w:val="single" w:space="0" w:color="D3D3D3"/>
             </w:tcBorders>
-            <w:shd w:val="clear" w:color="auto" w:fill="D6D6D6"/>
           </w:tcPr>
           <w:p>
             <w:pPr>
@@ -574,7 +566,6 @@
               <w:start w:val="single" w:space="0" w:color="D3D3D3"/>
               <w:end w:val="single" w:space="0" w:color="D3D3D3"/>
             </w:tcBorders>
-            <w:shd w:val="clear" w:color="auto" w:fill="D6D6D6"/>
           </w:tcPr>
           <w:p>
             <w:pPr>
@@ -599,7 +590,6 @@
               <w:start w:val="single" w:space="0" w:color="D3D3D3"/>
               <w:end w:val="single" w:space="0" w:color="D3D3D3"/>
             </w:tcBorders>
-            <w:shd w:val="clear" w:color="auto" w:fill="D6D6D6"/>
           </w:tcPr>
           <w:p>
             <w:pPr>
@@ -653,7 +643,6 @@
               <w:start w:val="single" w:space="0" w:color="D3D3D3"/>
               <w:end w:val="single" w:space="0" w:color="D3D3D3"/>
             </w:tcBorders>
-            <w:shd w:val="clear" w:color="auto" w:fill="D6D6D6"/>
           </w:tcPr>
           <w:p>
             <w:pPr>
@@ -678,7 +667,6 @@
               <w:start w:val="single" w:space="0" w:color="D3D3D3"/>
               <w:end w:val="single" w:space="0" w:color="D3D3D3"/>
             </w:tcBorders>
-            <w:shd w:val="clear" w:color="auto" w:fill="D6D6D6"/>
           </w:tcPr>
           <w:p>
             <w:pPr>
@@ -703,7 +691,6 @@
               <w:start w:val="single" w:space="0" w:color="D3D3D3"/>
               <w:end w:val="single" w:space="0" w:color="D3D3D3"/>
             </w:tcBorders>
-            <w:shd w:val="clear" w:color="auto" w:fill="D6D6D6"/>
           </w:tcPr>
           <w:p>
             <w:pPr>
@@ -728,7 +715,6 @@
               <w:start w:val="single" w:space="0" w:color="D3D3D3"/>
               <w:end w:val="single" w:space="0" w:color="D3D3D3"/>
             </w:tcBorders>
-            <w:shd w:val="clear" w:color="auto" w:fill="D6D6D6"/>
           </w:tcPr>
           <w:p>
             <w:pPr>
@@ -753,7 +739,6 @@
               <w:start w:val="single" w:space="0" w:color="D3D3D3"/>
               <w:end w:val="single" w:space="0" w:color="D3D3D3"/>
             </w:tcBorders>
-            <w:shd w:val="clear" w:color="auto" w:fill="D6D6D6"/>
           </w:tcPr>
           <w:p>
             <w:pPr>
@@ -956,7 +941,6 @@
               <w:start w:val="single" w:space="0" w:color="D3D3D3"/>
               <w:end w:val="single" w:space="0" w:color="D3D3D3"/>
             </w:tcBorders>
-            <w:shd w:val="clear" w:color="auto" w:fill="D6D6D6"/>
           </w:tcPr>
           <w:p>
             <w:pPr>
@@ -981,7 +965,6 @@
               <w:start w:val="single" w:space="0" w:color="D3D3D3"/>
               <w:end w:val="single" w:space="0" w:color="D3D3D3"/>
             </w:tcBorders>
-            <w:shd w:val="clear" w:color="auto" w:fill="D6D6D6"/>
           </w:tcPr>
           <w:p>
             <w:pPr>
@@ -1006,7 +989,6 @@
               <w:start w:val="single" w:space="0" w:color="D3D3D3"/>
               <w:end w:val="single" w:space="0" w:color="D3D3D3"/>
             </w:tcBorders>
-            <w:shd w:val="clear" w:color="auto" w:fill="D6D6D6"/>
           </w:tcPr>
           <w:p>
             <w:pPr>
@@ -1031,7 +1013,6 @@
               <w:start w:val="single" w:space="0" w:color="D3D3D3"/>
               <w:end w:val="single" w:space="0" w:color="D3D3D3"/>
             </w:tcBorders>
-            <w:shd w:val="clear" w:color="auto" w:fill="D6D6D6"/>
           </w:tcPr>
           <w:p>
             <w:pPr>
@@ -1056,7 +1037,6 @@
               <w:start w:val="single" w:space="0" w:color="D3D3D3"/>
               <w:end w:val="single" w:space="0" w:color="D3D3D3"/>
             </w:tcBorders>
-            <w:shd w:val="clear" w:color="auto" w:fill="D6D6D6"/>
           </w:tcPr>
           <w:p>
             <w:pPr>

</xml_diff>